<commit_message>
New translations email t-1 [template] partner email – if rsvp no.docx (Sinhala)
</commit_message>
<xml_diff>
--- a/public/email/crowdin/translations/si/Email T-1 [TEMPLATE] Partner email – if RSVP no.docx
+++ b/public/email/crowdin/translations/si/Email T-1 [TEMPLATE] Partner email – if RSVP no.docx
@@ -16,7 +16,7 @@
             <w:color w:val="1155cc"/>
             <w:u w:val="single"/>
           </w:rPr>
-          <w:t>English</w:t>
+          <w:t>ඉංග්‍රීසි</w:t>
         </w:r>
       </w:hyperlink>
       <w:r>
@@ -45,7 +45,7 @@
         <w:pStyle w:val="P68B1DB1-Normal2"/>
       </w:pPr>
       <w:r>
-        <w:t>English</w:t>
+        <w:t>ඉංග්‍රීසි</w:t>
       </w:r>
     </w:p>
     <w:p/>
@@ -93,7 +93,7 @@
               <w:rPr>
                 <w:b w:val="1"/>
               </w:rPr>
-              <w:t>Brief</w:t>
+              <w:t>සාරාංශය</w:t>
             </w:r>
             <w:r>
               <w:t>:</w:t>
@@ -105,7 +105,7 @@
               <w:spacing w:line="240" w:lineRule="auto"/>
             </w:pPr>
             <w:r>
-              <w:t xml:space="preserve">An email sent to partners in the target country who have RSVPed no. It will be sent via customer.io</w:t>
+              <w:t xml:space="preserve">RSVP නැත කියා සම්බන්ධ කරවූ සහයෝගීන් වෙත යවනු ලැබෙන මැයිල් එකක්. It will be sent via customer.io</w:t>
             </w:r>
           </w:p>
           <w:p>
@@ -123,7 +123,7 @@
               <w:rPr>
                 <w:b w:val="1"/>
               </w:rPr>
-              <w:t xml:space="preserve">Target audience</w:t>
+              <w:t xml:space="preserve">අරමුණ ප්‍රේක්ෂකය</w:t>
             </w:r>
             <w:r>
               <w:t>:</w:t>
@@ -135,7 +135,7 @@
               <w:spacing w:line="240" w:lineRule="auto"/>
             </w:pPr>
             <w:r>
-              <w:t xml:space="preserve">Invited partners who RSVP no</w:t>
+              <w:t xml:space="preserve">RSVP නැත කියා ආරාධනා කරන ලද සහයෝගීන්</w:t>
             </w:r>
           </w:p>
         </w:tc>
@@ -167,9 +167,6 @@
         </w:rPr>
         <w:t xml:space="preserve"> </w:t>
       </w:r>
-      <w:r>
-        <w:t xml:space="preserve"> </w:t>
-      </w:r>
     </w:p>
     <w:p/>
     <w:p>
@@ -182,22 +179,22 @@
         <w:pStyle w:val="P68B1DB1-Normal3"/>
       </w:pPr>
       <w:r>
-        <w:t xml:space="preserve">We’ll miss you at the </w:t>
+        <w:t xml:space="preserve">අපි </w:t>
       </w:r>
       <w:r>
         <w:rPr>
           <w:highlight w:val="yellow"/>
         </w:rPr>
-        <w:t xml:space="preserve">[EVENT NAME]</w:t>
-      </w:r>
-      <w:r>
-        <w:t>!</w:t>
+        <w:t xml:space="preserve">[ආයෝජන නාමය]</w:t>
+      </w:r>
+      <w:r>
+        <w:t xml:space="preserve"> හි ඔබව අහිමි වේ!</w:t>
       </w:r>
     </w:p>
     <w:p/>
     <w:p>
       <w:r>
-        <w:t xml:space="preserve">Dear </w:t>
+        <w:t xml:space="preserve">හිතවත් </w:t>
       </w:r>
       <w:r>
         <w:rPr>
@@ -215,16 +212,16 @@
         <w:spacing w:after="200" w:lineRule="auto"/>
       </w:pPr>
       <w:r>
-        <w:t xml:space="preserve">Thank you for taking the time to respond to our invitation to the upcoming </w:t>
+        <w:t xml:space="preserve">ආයෝජන ලැබීම සඳහා උපරිම </w:t>
       </w:r>
       <w:r>
         <w:rPr>
           <w:highlight w:val="yellow"/>
         </w:rPr>
-        <w:t xml:space="preserve">[EVENT NAME]</w:t>
-      </w:r>
-      <w:r>
-        <w:t xml:space="preserve">. We were really looking forward to seeing you there.</w:t>
+        <w:t xml:space="preserve">[ආයෝජන නාමය]</w:t>
+      </w:r>
+      <w:r>
+        <w:t xml:space="preserve"> වෙත ඔබගේ ආරාධනාවට පිළිතුරු සැපයීමට කාලය ගන්නා ලෙස ඔබට ස්තූතියි. අපි ඔබව එහිදී දැක ගැනීමට යතාර්ථ වශයෙන් බලා සිටිමු.</w:t>
       </w:r>
     </w:p>
     <w:p>
@@ -232,7 +229,7 @@
         <w:spacing w:after="200" w:lineRule="auto"/>
       </w:pPr>
       <w:r>
-        <w:t xml:space="preserve">Even though we’re disappointed we can’t meet you, we understand that scheduling conflicts and other commitments sometimes come up. </w:t>
+        <w:t xml:space="preserve">Even though we’re disappointed we can’t meet you, we understand that scheduling conflicts and other commitments sometimes come up.</w:t>
       </w:r>
     </w:p>
     <w:p>
@@ -240,7 +237,7 @@
         <w:spacing w:after="200" w:lineRule="auto"/>
       </w:pPr>
       <w:r>
-        <w:t xml:space="preserve">If you’re comfortable sharing it with us, we’d like to know why you responded no. Please reply to this email as your feedback could help us make improvements in our event planning processes and better serve you in the future.</w:t>
+        <w:t xml:space="preserve">ඔබට එය අප සමඟ බෙදා ගැනීමට සුභාවිත නම්, ඔබ නිවැරදිව නැතැයි පිළිතුරු කොයින්ට ඇති බව අපි දැනගන්න කැමතියි. මෙම මැයිල් එකට පිළිතුරු ලබා දීමට කරුණාකර, ඔබගේ ප්‍රතිචාර අපගේ ආයෝජන සැලසුම් ක්‍රියාවලීන් සුරක්ෂිත කරන මඟින් අපට උදව් වියයුතුයි.</w:t>
       </w:r>
     </w:p>
     <w:p>
@@ -248,7 +245,7 @@
         <w:spacing w:after="200" w:lineRule="auto"/>
       </w:pPr>
       <w:r>
-        <w:t xml:space="preserve">We hope to see you at our future events. </w:t>
+        <w:t xml:space="preserve">We hope to see you at our future events.</w:t>
       </w:r>
     </w:p>
     <w:p>
@@ -281,7 +278,7 @@
         </w:r>
       </w:hyperlink>
       <w:r>
-        <w:t xml:space="preserve">. </w:t>
+        <w:t>.</w:t>
       </w:r>
     </w:p>
     <w:p>
@@ -289,7 +286,7 @@
         <w:spacing w:after="200" w:lineRule="auto"/>
       </w:pPr>
       <w:r>
-        <w:t xml:space="preserve">If you have any questions, please contact your country manager, </w:t>
+        <w:t xml:space="preserve">ඔබට කිසියම් ප්‍රශ්නයක් ඇත්නම්, කරුණාකර ඔබගේ රටේ කළමනාකරු, </w:t>
       </w:r>
       <w:r>
         <w:rPr>
@@ -298,7 +295,7 @@
         <w:t>[NAME]</w:t>
       </w:r>
       <w:r>
-        <w:t xml:space="preserve">, at </w:t>
+        <w:t xml:space="preserve">ට </w:t>
       </w:r>
       <w:r>
         <w:rPr>
@@ -307,7 +304,7 @@
         <w:t xml:space="preserve">[EMAIL ADDRESS]</w:t>
       </w:r>
       <w:r>
-        <w:t xml:space="preserve"> or </w:t>
+        <w:t xml:space="preserve"> හෝ </w:t>
       </w:r>
       <w:r>
         <w:rPr>
@@ -316,7 +313,7 @@
         <w:t xml:space="preserve">[WHATSAPP NO]</w:t>
       </w:r>
       <w:r>
-        <w:t xml:space="preserve"> (WhatsApp). </w:t>
+        <w:t xml:space="preserve"> (WhatsApp) මඟින් අමතන්න. </w:t>
       </w:r>
       <w:commentRangeEnd w:id="0"/>
       <w:r>
@@ -369,7 +366,7 @@
         <w:pStyle w:val="P68B1DB1-Normal4"/>
       </w:pPr>
       <w:r>
-        <w:t xml:space="preserve">choose either one</w:t>
+        <w:t xml:space="preserve">එක්ව යමක් තෝරන්න</w:t>
       </w:r>
     </w:p>
   </w:comment>

</xml_diff>